<commit_message>
Updated the Woods Type Document
The Walnut Black description was missing info.
</commit_message>
<xml_diff>
--- a/Types of Woods with Description.docx
+++ b/Types of Woods with Description.docx
@@ -631,8 +631,6 @@
         </w:rPr>
         <w:t>moderately heavy, moderately low in shrinkage</w:t>
       </w:r>
-      <w:bookmarkStart w:id="0" w:name="_GoBack"/>
-      <w:bookmarkEnd w:id="0"/>
       <w:r>
         <w:rPr>
           <w:rFonts w:cs="TimesNewRomanPSMT"/>
@@ -2211,7 +2209,16 @@
           <w:rFonts w:cs="TimesNewRomanPSMT"/>
           <w:szCs w:val="20"/>
         </w:rPr>
-        <w:t>), also known as American black walnut, ranges from Vermont to the Great Plains and southward into Louisiana and Texas. About three-quarters of walnut wood is grown in the Central States.</w:t>
+        <w:t>), also known as American black walnut, ranges from Vermont to the Great Plains and southward into Louisiana and Texas. About three-quarters of walnut wood is grown in the C</w:t>
+      </w:r>
+      <w:bookmarkStart w:id="0" w:name="_GoBack"/>
+      <w:bookmarkEnd w:id="0"/>
+      <w:r>
+        <w:rPr>
+          <w:rFonts w:cs="TimesNewRomanPSMT"/>
+          <w:szCs w:val="20"/>
+        </w:rPr>
+        <w:t>entral States.</w:t>
       </w:r>
     </w:p>
     <w:p>
@@ -2251,7 +2258,7 @@
           <w:rFonts w:cs="TimesNewRomanPSMT"/>
           <w:szCs w:val="20"/>
         </w:rPr>
-        <w:t>Because of its good properties and interesting grain pattern, black walnut is much valued for furniture, architectural woodwork, and decorative panels. Other important</w:t>
+        <w:t>Because of its good properties and interesting grain pattern, black walnut is much valued for furniture, architectural woodwork, and decorative panels. Other important uses are gunstocks, cabinets, and interior woodwork.</w:t>
       </w:r>
     </w:p>
     <w:p>
@@ -3064,6 +3071,23 @@
       </w:r>
     </w:p>
     <w:p/>
+    <w:p/>
+    <w:p/>
+    <w:p>
+      <w:pPr>
+        <w:autoSpaceDE w:val="0"/>
+        <w:autoSpaceDN w:val="0"/>
+        <w:adjustRightInd w:val="0"/>
+        <w:spacing w:after="0" w:line="240" w:lineRule="auto"/>
+        <w:rPr>
+          <w:rFonts w:ascii="Arial-BoldMT" w:hAnsi="Arial-BoldMT" w:cs="Arial-BoldMT"/>
+          <w:b/>
+          <w:bCs/>
+          <w:sz w:val="20"/>
+          <w:szCs w:val="20"/>
+        </w:rPr>
+      </w:pPr>
+    </w:p>
     <w:sectPr>
       <w:pgSz w:w="12240" w:h="15840"/>
       <w:pgMar w:top="1440" w:right="1440" w:bottom="1440" w:left="1440" w:header="720" w:footer="720" w:gutter="0"/>

</xml_diff>